<commit_message>
update to proposal draft
</commit_message>
<xml_diff>
--- a/FinalProjectProposal_v3.docx
+++ b/FinalProjectProposal_v3.docx
@@ -44,7 +44,13 @@
         <w:ind w:firstLine="720"/>
       </w:pPr>
       <w:r>
-        <w:t>The project’s title that I am working on for this final year is “Role-Playing Game Development”. Over the development period the title will change into a more specific one that can better reflects the game.</w:t>
+        <w:t>The project’s title that I am working on for this final year is “Role-Playing Game Development”. Over the development period the title will change into a more speci</w:t>
+      </w:r>
+      <w:r>
+        <w:t>fic one that can better reflect</w:t>
+      </w:r>
+      <w:r>
+        <w:t xml:space="preserve"> the game.</w:t>
       </w:r>
     </w:p>
     <w:p>
@@ -88,7 +94,21 @@
           <w:sz w:val="24"/>
           <w:szCs w:val="24"/>
         </w:rPr>
-        <w:t xml:space="preserve">I will develop a video game that combines elements from both roguelikes and traditional role-playing games in order to create a challenging experience. The game’s target is to push the player to experiment and explore while trying to adapt and survive for as long as possible in a punishing and cruel world. A key design element for me is to create a strong feeling of </w:t>
+        <w:t xml:space="preserve">I will develop a video game that combines elements from both roguelikes and traditional role-playing games in order to create a challenging experience. The </w:t>
+      </w:r>
+      <w:r>
+        <w:rPr>
+          <w:sz w:val="24"/>
+          <w:szCs w:val="24"/>
+        </w:rPr>
+        <w:t>game elements should be able</w:t>
+      </w:r>
+      <w:r>
+        <w:rPr>
+          <w:sz w:val="24"/>
+          <w:szCs w:val="24"/>
+        </w:rPr>
+        <w:t xml:space="preserve"> push the player to experiment and explore while trying to adapt and survive in a punishing and cruel world. A key design element for me is to create a strong feeling of </w:t>
       </w:r>
       <w:proofErr w:type="spellStart"/>
       <w:r>
@@ -140,7 +160,7 @@
           <w:sz w:val="24"/>
           <w:szCs w:val="24"/>
         </w:rPr>
-        <w:t>Rationale</w:t>
+        <w:t>Target:</w:t>
       </w:r>
     </w:p>
     <w:p>
@@ -153,48 +173,11 @@
         </w:rPr>
       </w:pPr>
       <w:r>
-        <w:t xml:space="preserve">The main reason why I considered and RPG game development for my final project is because I always loved the genre. As an example, I have more than fifteen hundred hours spent in the Blizzard’s game, Diablo 3 therefor it is quit an easy task for me to identify and analyse mechanics and elements that build a pleasing experience within the genre. Also, </w:t>
-      </w:r>
-      <w:r>
-        <w:rPr>
-          <w:sz w:val="24"/>
-          <w:szCs w:val="24"/>
-        </w:rPr>
-        <w:t>t</w:t>
-      </w:r>
-      <w:r>
-        <w:rPr>
-          <w:sz w:val="24"/>
-          <w:szCs w:val="24"/>
-        </w:rPr>
-        <w:t>he beauty of being able to follow a personal progression path, combined with the liberty of exploration and possibility of direct control over difficulty make RPGs an amazing</w:t>
-      </w:r>
-      <w:r>
-        <w:rPr>
-          <w:sz w:val="24"/>
-          <w:szCs w:val="24"/>
-        </w:rPr>
-        <w:t xml:space="preserve"> experience for me.</w:t>
-      </w:r>
-    </w:p>
-    <w:p>
-      <w:pPr>
-        <w:spacing w:after="0"/>
-        <w:ind w:firstLine="720"/>
-      </w:pPr>
-      <w:r>
-        <w:rPr>
-          <w:sz w:val="24"/>
-          <w:szCs w:val="24"/>
-        </w:rPr>
-        <w:t>When it comes to pop</w:t>
-      </w:r>
-      <w:r>
-        <w:rPr>
-          <w:sz w:val="24"/>
-          <w:szCs w:val="24"/>
-        </w:rPr>
-        <w:t>ularity, role-playing games are, in most charts (</w:t>
+        <w:rPr>
+          <w:sz w:val="24"/>
+          <w:szCs w:val="24"/>
+        </w:rPr>
+        <w:t>My final target for this academic years is to get the game past Steam Greenlight. The submission requirements are fairly simple to follow and it shouldn’t be a challenge (</w:t>
       </w:r>
       <w:hyperlink r:id="rId7" w:history="1">
         <w:r>
@@ -211,9 +194,26 @@
           <w:sz w:val="24"/>
           <w:szCs w:val="24"/>
         </w:rPr>
+        <w:t>). The primary issue is building the audience which I am going to do through Twitter, Facebook and development blog (</w:t>
+      </w:r>
+      <w:hyperlink r:id="rId8" w:history="1">
+        <w:r>
+          <w:rPr>
+            <w:rStyle w:val="Hyperlink"/>
+            <w:sz w:val="24"/>
+            <w:szCs w:val="24"/>
+          </w:rPr>
+          <w:t>source1</w:t>
+        </w:r>
+      </w:hyperlink>
+      <w:r>
+        <w:rPr>
+          <w:sz w:val="24"/>
+          <w:szCs w:val="24"/>
+        </w:rPr>
         <w:t xml:space="preserve">, </w:t>
       </w:r>
-      <w:hyperlink r:id="rId8" w:anchor="73b099d134a0" w:history="1">
+      <w:hyperlink r:id="rId9" w:history="1">
         <w:r>
           <w:rPr>
             <w:rStyle w:val="Hyperlink"/>
@@ -230,7 +230,7 @@
         </w:rPr>
         <w:t xml:space="preserve">, </w:t>
       </w:r>
-      <w:hyperlink r:id="rId9" w:history="1">
+      <w:hyperlink r:id="rId10" w:history="1">
         <w:r>
           <w:rPr>
             <w:rStyle w:val="Hyperlink"/>
@@ -245,6 +245,142 @@
           <w:sz w:val="24"/>
           <w:szCs w:val="24"/>
         </w:rPr>
+        <w:t>).</w:t>
+      </w:r>
+    </w:p>
+    <w:p>
+      <w:pPr>
+        <w:spacing w:after="0"/>
+        <w:ind w:firstLine="720"/>
+        <w:rPr>
+          <w:sz w:val="24"/>
+          <w:szCs w:val="24"/>
+        </w:rPr>
+      </w:pPr>
+    </w:p>
+    <w:p>
+      <w:pPr>
+        <w:spacing w:after="0"/>
+        <w:ind w:firstLine="720"/>
+        <w:rPr>
+          <w:sz w:val="24"/>
+          <w:szCs w:val="24"/>
+        </w:rPr>
+      </w:pPr>
+    </w:p>
+    <w:p>
+      <w:pPr>
+        <w:spacing w:after="0"/>
+        <w:ind w:firstLine="720"/>
+        <w:rPr>
+          <w:b/>
+          <w:sz w:val="24"/>
+          <w:szCs w:val="24"/>
+        </w:rPr>
+      </w:pPr>
+      <w:r>
+        <w:rPr>
+          <w:b/>
+          <w:sz w:val="24"/>
+          <w:szCs w:val="24"/>
+        </w:rPr>
+        <w:t>Rationale</w:t>
+      </w:r>
+    </w:p>
+    <w:p>
+      <w:pPr>
+        <w:spacing w:after="0"/>
+        <w:ind w:firstLine="720"/>
+        <w:rPr>
+          <w:sz w:val="24"/>
+          <w:szCs w:val="24"/>
+        </w:rPr>
+      </w:pPr>
+      <w:r>
+        <w:t>The main reason why I considered and RPG game development for my final project is because I always loved the genre. As an example, I have more than fifteen hundred hours spent in the Blizzard’s game, Diablo 3</w:t>
+      </w:r>
+      <w:r>
+        <w:t>,</w:t>
+      </w:r>
+      <w:r>
+        <w:t xml:space="preserve"> therefor it is quit an easy task for me to identify and analyse mechanics and elements that build a pleasing experience within the genre. Also, </w:t>
+      </w:r>
+      <w:r>
+        <w:rPr>
+          <w:sz w:val="24"/>
+          <w:szCs w:val="24"/>
+        </w:rPr>
+        <w:t>the beauty of being able to follow a personal progression path, combined with the liberty of exploration and possibility of direct control over difficulty make RPGs an amazing experience for me.</w:t>
+      </w:r>
+    </w:p>
+    <w:p>
+      <w:pPr>
+        <w:spacing w:after="0"/>
+        <w:ind w:firstLine="720"/>
+      </w:pPr>
+      <w:r>
+        <w:rPr>
+          <w:sz w:val="24"/>
+          <w:szCs w:val="24"/>
+        </w:rPr>
+        <w:t>When it comes to pop</w:t>
+      </w:r>
+      <w:r>
+        <w:rPr>
+          <w:sz w:val="24"/>
+          <w:szCs w:val="24"/>
+        </w:rPr>
+        <w:t>ularity, role-playing games are, in most charts (</w:t>
+      </w:r>
+      <w:hyperlink r:id="rId11" w:history="1">
+        <w:r>
+          <w:rPr>
+            <w:rStyle w:val="Hyperlink"/>
+            <w:sz w:val="24"/>
+            <w:szCs w:val="24"/>
+          </w:rPr>
+          <w:t>source1</w:t>
+        </w:r>
+      </w:hyperlink>
+      <w:r>
+        <w:rPr>
+          <w:sz w:val="24"/>
+          <w:szCs w:val="24"/>
+        </w:rPr>
+        <w:t xml:space="preserve">, </w:t>
+      </w:r>
+      <w:hyperlink r:id="rId12" w:anchor="73b099d134a0" w:history="1">
+        <w:r>
+          <w:rPr>
+            <w:rStyle w:val="Hyperlink"/>
+            <w:sz w:val="24"/>
+            <w:szCs w:val="24"/>
+          </w:rPr>
+          <w:t>source2</w:t>
+        </w:r>
+      </w:hyperlink>
+      <w:r>
+        <w:rPr>
+          <w:sz w:val="24"/>
+          <w:szCs w:val="24"/>
+        </w:rPr>
+        <w:t xml:space="preserve">, </w:t>
+      </w:r>
+      <w:hyperlink r:id="rId13" w:history="1">
+        <w:r>
+          <w:rPr>
+            <w:rStyle w:val="Hyperlink"/>
+            <w:sz w:val="24"/>
+            <w:szCs w:val="24"/>
+          </w:rPr>
+          <w:t>source3</w:t>
+        </w:r>
+      </w:hyperlink>
+      <w:r>
+        <w:rPr>
+          <w:sz w:val="24"/>
+          <w:szCs w:val="24"/>
+        </w:rPr>
         <w:t>)</w:t>
       </w:r>
       <w:r>
@@ -254,7 +390,7 @@
         </w:rPr>
         <w:t xml:space="preserve">, rated in the first three-four places which makes them quit a choice for most gamers. If we take a look on </w:t>
       </w:r>
-      <w:hyperlink r:id="rId10" w:history="1">
+      <w:hyperlink r:id="rId14" w:history="1">
         <w:r>
           <w:rPr>
             <w:rStyle w:val="Hyperlink"/>
@@ -353,7 +489,7 @@
         </w:rPr>
         <w:t xml:space="preserve"> century when the “Salem witch trial” occurred, in the Salem Village, Massachusetts (</w:t>
       </w:r>
-      <w:hyperlink r:id="rId11" w:history="1">
+      <w:hyperlink r:id="rId15" w:history="1">
         <w:r>
           <w:rPr>
             <w:rStyle w:val="Hyperlink"/>
@@ -403,70 +539,14 @@
           <w:sz w:val="24"/>
           <w:szCs w:val="24"/>
         </w:rPr>
-        <w:t xml:space="preserve"> and all the assets will be inspired by that places at that time. In game, the story begins by showing a family held in cages, pulled by soldiers</w:t>
-      </w:r>
-      <w:r>
-        <w:rPr>
-          <w:sz w:val="24"/>
-          <w:szCs w:val="24"/>
-        </w:rPr>
-        <w:t xml:space="preserve">’ </w:t>
-      </w:r>
-      <w:r>
-        <w:rPr>
-          <w:sz w:val="24"/>
-          <w:szCs w:val="24"/>
-        </w:rPr>
-        <w:t>carts</w:t>
-      </w:r>
-      <w:r>
-        <w:rPr>
-          <w:sz w:val="24"/>
-          <w:szCs w:val="24"/>
-        </w:rPr>
-        <w:t xml:space="preserve"> on horses</w:t>
-      </w:r>
-      <w:r>
-        <w:rPr>
-          <w:sz w:val="24"/>
-          <w:szCs w:val="24"/>
-        </w:rPr>
-        <w:t xml:space="preserve"> to the village’s gallows in order to be hanged for the accusation of witch crafting. On the way to their destination, the soldiers are attacked and the main character, along with a couple of the family members manage to escape but everyone is forced to split and go different directions. Now, the MC is </w:t>
-      </w:r>
-      <w:r>
-        <w:rPr>
-          <w:sz w:val="24"/>
-          <w:szCs w:val="24"/>
-        </w:rPr>
-        <w:t>left</w:t>
-      </w:r>
-      <w:r>
-        <w:rPr>
-          <w:sz w:val="24"/>
-          <w:szCs w:val="24"/>
-        </w:rPr>
-        <w:t xml:space="preserve"> alone</w:t>
-      </w:r>
-      <w:r>
-        <w:rPr>
-          <w:sz w:val="24"/>
-          <w:szCs w:val="24"/>
-        </w:rPr>
-        <w:t xml:space="preserve"> in an unwelcoming world</w:t>
-      </w:r>
-      <w:r>
-        <w:rPr>
-          <w:sz w:val="24"/>
-          <w:szCs w:val="24"/>
-        </w:rPr>
-        <w:t xml:space="preserve">, </w:t>
-      </w:r>
-      <w:r>
-        <w:rPr>
-          <w:sz w:val="24"/>
-          <w:szCs w:val="24"/>
-        </w:rPr>
-        <w:t>searched by soldiers to be hanged and it is up to the player to keep him alive as long as possible.</w:t>
+        <w:t xml:space="preserve"> and all the assets will be inspired by that places at that time</w:t>
+      </w:r>
+      <w:r>
+        <w:rPr>
+          <w:sz w:val="24"/>
+          <w:szCs w:val="24"/>
+        </w:rPr>
+        <w:t>.</w:t>
       </w:r>
     </w:p>
     <w:p>
@@ -483,7 +563,7 @@
           <w:sz w:val="24"/>
           <w:szCs w:val="24"/>
         </w:rPr>
-        <w:t xml:space="preserve">Gameplay-wise, the game can be labelled as role-playing game with roguelike elements. The view is going to be top-down similar to games such as “Sacred” or “Torchlight” series. The main mechanics will be combat, which will contain attacking and </w:t>
+        <w:t xml:space="preserve">Gameplay-wise, the game can be labelled as role-playing game with roguelike elements. The view is going to be top-down similar to games such as “Sacred” or </w:t>
       </w:r>
       <w:r>
         <w:rPr>
@@ -491,7 +571,7 @@
           <w:szCs w:val="24"/>
         </w:rPr>
         <w:lastRenderedPageBreak/>
-        <w:t>dodging, as well as exploring and adapting. My goal with this game is to make the player curious about everything that comes in its path</w:t>
+        <w:t>“Torchlight” series. The main mechanics will be combat, which will contain attacking and dodging, as well as exploring and adapting. My goal with this game is to make the player curious about everything that comes in its path</w:t>
       </w:r>
       <w:r>
         <w:rPr>
@@ -512,7 +592,21 @@
           <w:sz w:val="24"/>
           <w:szCs w:val="24"/>
         </w:rPr>
-        <w:t xml:space="preserve"> can be a potential reward and a boost of power. The game has to be challenging at the same time in order to push the audience to search for every minor upgrade that they can get. </w:t>
+        <w:t xml:space="preserve"> can be a potential reward and a boost of power. </w:t>
+      </w:r>
+      <w:r>
+        <w:rPr>
+          <w:sz w:val="24"/>
+          <w:szCs w:val="24"/>
+        </w:rPr>
+        <w:t>At the same time, t</w:t>
+      </w:r>
+      <w:r>
+        <w:rPr>
+          <w:sz w:val="24"/>
+          <w:szCs w:val="24"/>
+        </w:rPr>
+        <w:t xml:space="preserve">he game has to be challenging in order to push the audience to search for every minor upgrade that they can get. </w:t>
       </w:r>
     </w:p>
     <w:p>
@@ -530,17 +624,16 @@
         <w:spacing w:after="0"/>
         <w:ind w:firstLine="720"/>
         <w:rPr>
+          <w:sz w:val="24"/>
+          <w:szCs w:val="24"/>
+        </w:rPr>
+      </w:pPr>
+      <w:r>
+        <w:rPr>
           <w:b/>
           <w:sz w:val="24"/>
           <w:szCs w:val="24"/>
         </w:rPr>
-      </w:pPr>
-      <w:r>
-        <w:rPr>
-          <w:b/>
-          <w:sz w:val="24"/>
-          <w:szCs w:val="24"/>
-        </w:rPr>
         <w:t>Inspiration</w:t>
       </w:r>
     </w:p>
@@ -558,23 +651,6 @@
           <w:sz w:val="24"/>
           <w:szCs w:val="24"/>
         </w:rPr>
-        <w:t>The “Salem witch trial” event is the main inspiration for the story.</w:t>
-      </w:r>
-    </w:p>
-    <w:p>
-      <w:pPr>
-        <w:spacing w:after="0"/>
-        <w:ind w:firstLine="720"/>
-        <w:rPr>
-          <w:sz w:val="24"/>
-          <w:szCs w:val="24"/>
-        </w:rPr>
-      </w:pPr>
-      <w:r>
-        <w:rPr>
-          <w:sz w:val="24"/>
-          <w:szCs w:val="24"/>
-        </w:rPr>
         <w:t>In terms of gameplay</w:t>
       </w:r>
       <w:r>
@@ -638,9 +714,16 @@
           <w:sz w:val="24"/>
           <w:szCs w:val="24"/>
         </w:rPr>
-        <w:t xml:space="preserve"> and randomized items(</w:t>
-      </w:r>
-      <w:hyperlink r:id="rId12" w:history="1">
+        <w:t>.</w:t>
+      </w:r>
+      <w:r>
+        <w:rPr>
+          <w:sz w:val="24"/>
+          <w:szCs w:val="24"/>
+        </w:rPr>
+        <w:t>(</w:t>
+      </w:r>
+      <w:hyperlink r:id="rId16" w:history="1">
         <w:r>
           <w:rPr>
             <w:rStyle w:val="Hyperlink"/>
@@ -679,7 +762,21 @@
           <w:sz w:val="24"/>
           <w:szCs w:val="24"/>
         </w:rPr>
-        <w:t xml:space="preserve">For the game feel I am looking primarily at “Dark Souls” series. Upon spending numerous hours analysing the game, I was amazed how well succeeds in making me feel always on the point of losing. The experience is very challenging, the enemies are merciless and mistakes are definitely heavily punished. During my sessions, I felt very obnoxious and stressed out by my future encounters, similar to watching a horror movie. The way tension and relief is generated is amazing and makes me strongly consider “Dark Souls” design choices to be of great help </w:t>
+        <w:t xml:space="preserve">For the game feel I am looking primarily at “Dark Souls” series. Upon spending numerous hours analysing the game, I was amazed how well </w:t>
+      </w:r>
+      <w:r>
+        <w:rPr>
+          <w:sz w:val="24"/>
+          <w:szCs w:val="24"/>
+        </w:rPr>
+        <w:t xml:space="preserve">the game </w:t>
+      </w:r>
+      <w:r>
+        <w:rPr>
+          <w:sz w:val="24"/>
+          <w:szCs w:val="24"/>
+        </w:rPr>
+        <w:t xml:space="preserve">succeeds in making me feel always on the point of losing. The experience is very challenging, the enemies are merciless and mistakes are definitely heavily punished. During my sessions, I felt very obnoxious and stressed out by my future encounters, similar to watching a horror movie. The way tension and relief is generated is amazing and makes me strongly consider “Dark Souls” design choices to be of great help </w:t>
       </w:r>
       <w:r>
         <w:rPr>
@@ -726,7 +823,7 @@
         </w:rPr>
         <w:t>by “</w:t>
       </w:r>
-      <w:hyperlink r:id="rId13" w:history="1">
+      <w:hyperlink r:id="rId17" w:history="1">
         <w:r>
           <w:rPr>
             <w:rStyle w:val="Hyperlink"/>
@@ -837,7 +934,7 @@
         </w:rPr>
         <w:t>My first though when looking at which game engine to choose from was Unreal Engine 4 over Unity 5 as I heard that was a lot more powerful for rendering shadows and reflections and the overall graphics have better quality. I decided to make a research upon this matter. When it comes to visuals, Unreal Engine 4 has a more “reality-like” look (</w:t>
       </w:r>
-      <w:hyperlink r:id="rId14" w:history="1">
+      <w:hyperlink r:id="rId18" w:history="1">
         <w:r>
           <w:rPr>
             <w:rStyle w:val="Hyperlink"/>
@@ -854,7 +951,7 @@
         </w:rPr>
         <w:t>) while Unity 5 tends to be more “cartoonish” in comparison (</w:t>
       </w:r>
-      <w:hyperlink r:id="rId15" w:history="1">
+      <w:hyperlink r:id="rId19" w:history="1">
         <w:r>
           <w:rPr>
             <w:rStyle w:val="Hyperlink"/>
@@ -878,7 +975,7 @@
         </w:rPr>
         <w:t xml:space="preserve">Going through an article written on </w:t>
       </w:r>
-      <w:hyperlink r:id="rId16" w:history="1">
+      <w:hyperlink r:id="rId20" w:history="1">
         <w:r>
           <w:rPr>
             <w:rStyle w:val="Hyperlink"/>
@@ -895,7 +992,7 @@
         </w:rPr>
         <w:t xml:space="preserve"> we can find a fair comparison of those two (</w:t>
       </w:r>
-      <w:hyperlink r:id="rId17" w:history="1">
+      <w:hyperlink r:id="rId21" w:history="1">
         <w:r>
           <w:rPr>
             <w:rStyle w:val="Hyperlink"/>
@@ -1062,7 +1159,28 @@
           <w:sz w:val="24"/>
           <w:szCs w:val="24"/>
         </w:rPr>
-        <w:t>My main concern with the game development is creating poor quality assets as 3D modelling is not one of my strong point. In order to solve such issue, as I said above, will draw inspiration from games such as “Necropolis”</w:t>
+        <w:t xml:space="preserve">One of my </w:t>
+      </w:r>
+      <w:r>
+        <w:rPr>
+          <w:sz w:val="24"/>
+          <w:szCs w:val="24"/>
+        </w:rPr>
+        <w:t>concern</w:t>
+      </w:r>
+      <w:r>
+        <w:rPr>
+          <w:sz w:val="24"/>
+          <w:szCs w:val="24"/>
+        </w:rPr>
+        <w:t>s</w:t>
+      </w:r>
+      <w:r>
+        <w:rPr>
+          <w:sz w:val="24"/>
+          <w:szCs w:val="24"/>
+        </w:rPr>
+        <w:t xml:space="preserve"> with the game development is creating poor quality assets as 3D modelling is not one of my strong point. In order to solve such issue, as I said above, will draw inspiration from games such as “Necropolis”</w:t>
       </w:r>
       <w:r>
         <w:rPr>
@@ -1086,6 +1204,54 @@
           <w:szCs w:val="24"/>
         </w:rPr>
         <w:tab/>
+        <w:t>Second concern is, because the action is going to be placed in an open environment, the game can start to feel plain and boring. In order to solve this, I will build small places with specific events that I can randomly populate the map with.</w:t>
+      </w:r>
+    </w:p>
+    <w:p>
+      <w:pPr>
+        <w:spacing w:after="0"/>
+        <w:rPr>
+          <w:sz w:val="24"/>
+          <w:szCs w:val="24"/>
+        </w:rPr>
+      </w:pPr>
+      <w:r>
+        <w:rPr>
+          <w:sz w:val="24"/>
+          <w:szCs w:val="24"/>
+        </w:rPr>
+        <w:tab/>
+        <w:t>T</w:t>
+      </w:r>
+      <w:r>
+        <w:rPr>
+          <w:sz w:val="24"/>
+          <w:szCs w:val="24"/>
+        </w:rPr>
+        <w:t xml:space="preserve">hird problem may be that not enough people will hear about my project over the duration of the development plan and, therefore, the game will not generate enough popularity to be accepted on Steam. </w:t>
+      </w:r>
+    </w:p>
+    <w:p>
+      <w:pPr>
+        <w:spacing w:after="0"/>
+        <w:rPr>
+          <w:sz w:val="24"/>
+          <w:szCs w:val="24"/>
+        </w:rPr>
+      </w:pPr>
+      <w:r>
+        <w:rPr>
+          <w:sz w:val="24"/>
+          <w:szCs w:val="24"/>
+        </w:rPr>
+        <w:tab/>
+      </w:r>
+      <w:r>
+        <w:rPr>
+          <w:sz w:val="24"/>
+          <w:szCs w:val="24"/>
+        </w:rPr>
+        <w:t xml:space="preserve"> </w:t>
       </w:r>
     </w:p>
     <w:p>
@@ -1134,35 +1300,7 @@
           <w:sz w:val="24"/>
           <w:szCs w:val="24"/>
         </w:rPr>
-        <w:t>My goal with this project is to create an appealing game that will demonstrate my designing</w:t>
-      </w:r>
-      <w:r>
-        <w:rPr>
-          <w:sz w:val="24"/>
-          <w:szCs w:val="24"/>
-        </w:rPr>
-        <w:t xml:space="preserve"> and programming</w:t>
-      </w:r>
-      <w:r>
-        <w:rPr>
-          <w:sz w:val="24"/>
-          <w:szCs w:val="24"/>
-        </w:rPr>
-        <w:t xml:space="preserve"> skills to companies such as Blizzard Entertainment (for the Diablo series), 2k Games (for the Borderlands series), Bethesda (for the Fallout and The Elder Scrolls series), Runic Games (for the Torchlight series), Deep Silver (for Sacred series)</w:t>
-      </w:r>
-      <w:r>
-        <w:rPr>
-          <w:sz w:val="24"/>
-          <w:szCs w:val="24"/>
-        </w:rPr>
-        <w:t xml:space="preserve"> and perhaps From Software (for the “Dark Souls” series)</w:t>
-      </w:r>
-      <w:r>
-        <w:rPr>
-          <w:sz w:val="24"/>
-          <w:szCs w:val="24"/>
-        </w:rPr>
-        <w:t>.</w:t>
+        <w:t>I plan in getting the game accepted on Steam. If it is successful, I will be able to search for an investor with more confidence because I already have a number of people interested in my project. If an investor accepts to fund me, then I will invest in a 3D artist, animator and sound artist in order to improve the game and ensure myself higher chances of getting revenue out of the project.</w:t>
       </w:r>
     </w:p>
     <w:p>
@@ -1189,60 +1327,6 @@
         </w:rPr>
         <w:tab/>
       </w:r>
-    </w:p>
-    <w:p>
-      <w:pPr>
-        <w:spacing w:after="0"/>
-        <w:rPr>
-          <w:sz w:val="24"/>
-          <w:szCs w:val="24"/>
-        </w:rPr>
-      </w:pPr>
-    </w:p>
-    <w:p>
-      <w:pPr>
-        <w:spacing w:after="0"/>
-        <w:rPr>
-          <w:sz w:val="24"/>
-          <w:szCs w:val="24"/>
-        </w:rPr>
-      </w:pPr>
-    </w:p>
-    <w:p>
-      <w:pPr>
-        <w:spacing w:after="0"/>
-        <w:rPr>
-          <w:sz w:val="24"/>
-          <w:szCs w:val="24"/>
-        </w:rPr>
-      </w:pPr>
-    </w:p>
-    <w:p>
-      <w:pPr>
-        <w:spacing w:after="0"/>
-        <w:rPr>
-          <w:sz w:val="24"/>
-          <w:szCs w:val="24"/>
-        </w:rPr>
-      </w:pPr>
-    </w:p>
-    <w:p>
-      <w:pPr>
-        <w:spacing w:after="0"/>
-        <w:rPr>
-          <w:sz w:val="24"/>
-          <w:szCs w:val="24"/>
-        </w:rPr>
-      </w:pPr>
-    </w:p>
-    <w:p>
-      <w:pPr>
-        <w:spacing w:after="0"/>
-        <w:rPr>
-          <w:sz w:val="24"/>
-          <w:szCs w:val="24"/>
-        </w:rPr>
-      </w:pPr>
     </w:p>
     <w:p>
       <w:pPr>
@@ -1618,7 +1702,16 @@
               <w:jc w:val="center"/>
             </w:pPr>
             <w:r>
-              <w:t>-game idea research and inspiration-</w:t>
+              <w:t>-game idea research and inspiration</w:t>
+            </w:r>
+            <w:r>
+              <w:t>(defining main mechanics and game feel)</w:t>
+            </w:r>
+            <w:r>
+              <w:t>-</w:t>
+            </w:r>
+            <w:r>
+              <w:t>-</w:t>
             </w:r>
           </w:p>
         </w:tc>
@@ -1659,7 +1752,10 @@
               <w:jc w:val="center"/>
             </w:pPr>
             <w:r>
-              <w:t>-game idea research and inspiration-</w:t>
+              <w:t>-game idea research and inspiration</w:t>
+            </w:r>
+            <w:r>
+              <w:t xml:space="preserve"> (main character, enemies and enemy boss designs, look for sources to draw inspiration from)-</w:t>
             </w:r>
           </w:p>
         </w:tc>
@@ -1703,7 +1799,7 @@
               </w:rPr>
             </w:pPr>
             <w:r>
-              <w:t>-game idea research and inspiration-</w:t>
+              <w:t>-research into what elements that build anticipation and curiosity-</w:t>
             </w:r>
           </w:p>
         </w:tc>
@@ -1744,10 +1840,13 @@
               <w:jc w:val="center"/>
             </w:pPr>
             <w:r>
-              <w:t>-game engine research</w:t>
-            </w:r>
-            <w:r>
-              <w:t>, game idea polish</w:t>
+              <w:t>-</w:t>
+            </w:r>
+            <w:r>
+              <w:t>list of events that can be added to the game</w:t>
+            </w:r>
+            <w:r>
+              <w:t>, design five of them to build towards the experience I am trying to achieve</w:t>
             </w:r>
             <w:r>
               <w:t>-</w:t>
@@ -1791,7 +1890,13 @@
               <w:jc w:val="center"/>
             </w:pPr>
             <w:r>
-              <w:t>-market and job prospects-</w:t>
+              <w:t>-main character behaviour</w:t>
+            </w:r>
+            <w:r>
+              <w:t>(took me two days to animate, model and program, tweaks will follow shortly), first enemy (took me two days to animate, model and program, tweaks will follow shortly)</w:t>
+            </w:r>
+            <w:r>
+              <w:t>behaviour(roughly) in order to see how the main mechanics feel-</w:t>
             </w:r>
           </w:p>
         </w:tc>
@@ -1832,13 +1937,25 @@
               <w:jc w:val="center"/>
             </w:pPr>
             <w:r>
-              <w:t xml:space="preserve">-main character movement and </w:t>
-            </w:r>
-            <w:r>
-              <w:t xml:space="preserve">main </w:t>
-            </w:r>
-            <w:r>
-              <w:t>stats-</w:t>
+              <w:t>-</w:t>
+            </w:r>
+            <w:r>
+              <w:t xml:space="preserve"> research g</w:t>
+            </w:r>
+            <w:r>
+              <w:t>rey</w:t>
+            </w:r>
+            <w:r>
+              <w:t xml:space="preserve"> </w:t>
+            </w:r>
+            <w:r>
+              <w:t xml:space="preserve">box level design </w:t>
+            </w:r>
+            <w:r>
+              <w:t>and program the ”death screen” which should enumerate a score based on slaying enemies, collecting objects, completing events(a variable will increment every time the player perform actions from above list)</w:t>
+            </w:r>
+            <w:r>
+              <w:t>-</w:t>
             </w:r>
           </w:p>
         </w:tc>
@@ -1882,19 +1999,13 @@
               <w:t>-</w:t>
             </w:r>
             <w:r>
-              <w:t>r</w:t>
-            </w:r>
-            <w:r>
-              <w:t>esearch g</w:t>
-            </w:r>
-            <w:r>
-              <w:t>rey</w:t>
+              <w:t>implementing first event from the list</w:t>
             </w:r>
             <w:r>
               <w:t xml:space="preserve"> </w:t>
             </w:r>
             <w:r>
-              <w:t>box level design-</w:t>
+              <w:t>–</w:t>
             </w:r>
           </w:p>
           <w:p>
@@ -1920,7 +2031,13 @@
           </w:tcPr>
           <w:p>
             <w:r>
-              <w:t>14 - 18 Nov</w:t>
+              <w:t xml:space="preserve">14 </w:t>
+            </w:r>
+            <w:r>
+              <w:t>–</w:t>
+            </w:r>
+            <w:r>
+              <w:t xml:space="preserve"> 18 Nov</w:t>
             </w:r>
           </w:p>
         </w:tc>
@@ -1952,10 +2069,13 @@
               <w:jc w:val="center"/>
             </w:pPr>
             <w:r>
-              <w:t>-introductory scene</w:t>
-            </w:r>
-            <w:r>
-              <w:t xml:space="preserve"> (code and models)</w:t>
+              <w:t>-</w:t>
+            </w:r>
+            <w:r>
+              <w:t>new enemy modelled, animated and programmed (code is already done but needs tweaking)</w:t>
+            </w:r>
+            <w:r>
+              <w:t>, model one NPC and animate</w:t>
             </w:r>
             <w:r>
               <w:t>-</w:t>
@@ -2016,7 +2136,19 @@
               <w:jc w:val="center"/>
             </w:pPr>
             <w:r>
-              <w:t>-enemy attack and dodge system-</w:t>
+              <w:t>-</w:t>
+            </w:r>
+            <w:r>
+              <w:t xml:space="preserve">second event to be </w:t>
+            </w:r>
+            <w:r>
+              <w:t>programmed and modelled</w:t>
+            </w:r>
+            <w:r>
+              <w:t xml:space="preserve"> </w:t>
+            </w:r>
+            <w:r>
+              <w:t>–</w:t>
             </w:r>
           </w:p>
         </w:tc>
@@ -2060,7 +2192,19 @@
               <w:jc w:val="center"/>
             </w:pPr>
             <w:r>
-              <w:t>-implementation of the first 5 passives-</w:t>
+              <w:t>-</w:t>
+            </w:r>
+            <w:r>
+              <w:t>second boss 3D modelled, animated and programmed, also if time allows,</w:t>
+            </w:r>
+            <w:r>
+              <w:t xml:space="preserve"> will start working on the passives</w:t>
+            </w:r>
+            <w:r>
+              <w:t xml:space="preserve"> </w:t>
+            </w:r>
+            <w:r>
+              <w:t>-</w:t>
             </w:r>
           </w:p>
         </w:tc>
@@ -2107,7 +2251,13 @@
               <w:jc w:val="center"/>
             </w:pPr>
             <w:r>
-              <w:t>-expanding map, level design and research-</w:t>
+              <w:t>-</w:t>
+            </w:r>
+            <w:r>
+              <w:t>finish passives(max 5 for beginning) and add badges(max 5 for beginning)</w:t>
+            </w:r>
+            <w:r>
+              <w:t>-</w:t>
             </w:r>
           </w:p>
         </w:tc>
@@ -2154,7 +2304,16 @@
               <w:rPr>
                 <w:b/>
               </w:rPr>
-              <w:t>--</w:t>
+              <w:t>-</w:t>
+            </w:r>
+            <w:r>
+              <w:t>third event to be programmed and modelled</w:t>
+            </w:r>
+            <w:r>
+              <w:rPr>
+                <w:b/>
+              </w:rPr>
+              <w:t>-</w:t>
             </w:r>
           </w:p>
         </w:tc>
@@ -2189,10 +2348,23 @@
           </w:tcPr>
           <w:p>
             <w:pPr>
-              <w:rPr>
-                <w:b/>
-              </w:rPr>
-            </w:pPr>
+              <w:jc w:val="center"/>
+            </w:pPr>
+            <w:r>
+              <w:rPr>
+                <w:b/>
+              </w:rPr>
+              <w:t>-</w:t>
+            </w:r>
+            <w:r>
+              <w:t>two new enem</w:t>
+            </w:r>
+            <w:r>
+              <w:t>ies</w:t>
+            </w:r>
+            <w:r>
+              <w:t xml:space="preserve"> modelled, animated (will use the same behaviour for all melee enemies), </w:t>
+            </w:r>
           </w:p>
         </w:tc>
       </w:tr>
@@ -2226,10 +2398,26 @@
           </w:tcPr>
           <w:p>
             <w:pPr>
-              <w:rPr>
-                <w:b/>
-              </w:rPr>
-            </w:pPr>
+              <w:jc w:val="center"/>
+              <w:rPr>
+                <w:b/>
+              </w:rPr>
+            </w:pPr>
+            <w:r>
+              <w:rPr>
+                <w:b/>
+              </w:rPr>
+              <w:t>-</w:t>
+            </w:r>
+            <w:r>
+              <w:t>new enemy boss 3D modelled, programed and animated</w:t>
+            </w:r>
+            <w:r>
+              <w:rPr>
+                <w:b/>
+              </w:rPr>
+              <w:t>-</w:t>
+            </w:r>
           </w:p>
         </w:tc>
       </w:tr>
@@ -2266,10 +2454,26 @@
           </w:tcPr>
           <w:p>
             <w:pPr>
-              <w:rPr>
-                <w:b/>
-              </w:rPr>
-            </w:pPr>
+              <w:jc w:val="center"/>
+              <w:rPr>
+                <w:b/>
+              </w:rPr>
+            </w:pPr>
+            <w:r>
+              <w:rPr>
+                <w:b/>
+              </w:rPr>
+              <w:t>-</w:t>
+            </w:r>
+            <w:r>
+              <w:t>new event from the event list</w:t>
+            </w:r>
+            <w:r>
+              <w:rPr>
+                <w:b/>
+              </w:rPr>
+              <w:t>-</w:t>
+            </w:r>
           </w:p>
         </w:tc>
       </w:tr>
@@ -2303,10 +2507,32 @@
           </w:tcPr>
           <w:p>
             <w:pPr>
-              <w:rPr>
-                <w:b/>
-              </w:rPr>
-            </w:pPr>
+              <w:jc w:val="center"/>
+              <w:rPr>
+                <w:b/>
+              </w:rPr>
+            </w:pPr>
+            <w:r>
+              <w:rPr>
+                <w:b/>
+              </w:rPr>
+              <w:t>-</w:t>
+            </w:r>
+            <w:r>
+              <w:t>model 5 sword</w:t>
+            </w:r>
+            <w:r>
+              <w:t>s</w:t>
+            </w:r>
+            <w:r>
+              <w:t xml:space="preserve"> (the minimum amount I am targeting), model an item that will depict food which, upon consumption, will heal the player</w:t>
+            </w:r>
+            <w:r>
+              <w:rPr>
+                <w:b/>
+              </w:rPr>
+              <w:t>-</w:t>
+            </w:r>
           </w:p>
         </w:tc>
       </w:tr>
@@ -2340,10 +2566,26 @@
           </w:tcPr>
           <w:p>
             <w:pPr>
-              <w:rPr>
-                <w:b/>
-              </w:rPr>
-            </w:pPr>
+              <w:jc w:val="center"/>
+              <w:rPr>
+                <w:b/>
+              </w:rPr>
+            </w:pPr>
+            <w:r>
+              <w:rPr>
+                <w:b/>
+              </w:rPr>
+              <w:t>-</w:t>
+            </w:r>
+            <w:r>
+              <w:t>program four swords to have one out of five passives programmed in week 11; start playtesting and tweak enemy/player behaviour</w:t>
+            </w:r>
+            <w:r>
+              <w:rPr>
+                <w:b/>
+              </w:rPr>
+              <w:t>-</w:t>
+            </w:r>
           </w:p>
         </w:tc>
       </w:tr>
@@ -2383,10 +2625,11 @@
           </w:tcPr>
           <w:p>
             <w:pPr>
-              <w:rPr>
-                <w:b/>
-              </w:rPr>
-            </w:pPr>
+              <w:jc w:val="center"/>
+            </w:pPr>
+            <w:r>
+              <w:t>-third event to be programmed and modelled; playtesting and number tweaking-</w:t>
+            </w:r>
           </w:p>
         </w:tc>
       </w:tr>
@@ -2426,10 +2669,26 @@
           </w:tcPr>
           <w:p>
             <w:pPr>
-              <w:rPr>
-                <w:b/>
-              </w:rPr>
-            </w:pPr>
+              <w:jc w:val="center"/>
+              <w:rPr>
+                <w:b/>
+              </w:rPr>
+            </w:pPr>
+            <w:r>
+              <w:rPr>
+                <w:b/>
+              </w:rPr>
+              <w:t>-</w:t>
+            </w:r>
+            <w:r>
+              <w:t xml:space="preserve">forth event to be programmed and modelled; playtesting and number tweaking </w:t>
+            </w:r>
+            <w:r>
+              <w:rPr>
+                <w:b/>
+              </w:rPr>
+              <w:t>-</w:t>
+            </w:r>
           </w:p>
         </w:tc>
       </w:tr>
@@ -2475,6 +2734,30 @@
               <w:rPr>
                 <w:b/>
               </w:rPr>
+              <w:t>-</w:t>
+            </w:r>
+            <w:r>
+              <w:t>fifth event to be programmed and modelled; playtesting and number tweaking</w:t>
+            </w:r>
+            <w:r>
+              <w:rPr>
+                <w:b/>
+              </w:rPr>
+              <w:t>-</w:t>
+            </w:r>
+          </w:p>
+          <w:p>
+            <w:pPr>
+              <w:jc w:val="center"/>
+              <w:rPr>
+                <w:b/>
+              </w:rPr>
+            </w:pPr>
+            <w:r>
+              <w:rPr>
+                <w:b/>
+              </w:rPr>
+              <w:lastRenderedPageBreak/>
               <w:t>Seminar Presentation</w:t>
             </w:r>
           </w:p>
@@ -2487,6 +2770,7 @@
           </w:tcPr>
           <w:p>
             <w:r>
+              <w:lastRenderedPageBreak/>
               <w:t>13-17 Feb</w:t>
             </w:r>
           </w:p>
@@ -2511,6 +2795,29 @@
           <w:tcPr>
             <w:tcW w:w="6044" w:type="dxa"/>
           </w:tcPr>
+          <w:p>
+            <w:pPr>
+              <w:jc w:val="center"/>
+              <w:rPr>
+                <w:b/>
+              </w:rPr>
+            </w:pPr>
+            <w:r>
+              <w:rPr>
+                <w:b/>
+              </w:rPr>
+              <w:t>-</w:t>
+            </w:r>
+            <w:r>
+              <w:t>playtesting, debugging, number tweaking, ask friend to try the game</w:t>
+            </w:r>
+            <w:r>
+              <w:rPr>
+                <w:b/>
+              </w:rPr>
+              <w:t>-</w:t>
+            </w:r>
+          </w:p>
           <w:p>
             <w:pPr>
               <w:jc w:val="center"/>
@@ -2560,10 +2867,35 @@
           </w:tcPr>
           <w:p>
             <w:pPr>
-              <w:rPr>
-                <w:b/>
-              </w:rPr>
-            </w:pPr>
+              <w:jc w:val="center"/>
+              <w:rPr>
+                <w:b/>
+              </w:rPr>
+            </w:pPr>
+            <w:r>
+              <w:rPr>
+                <w:b/>
+              </w:rPr>
+              <w:t>-</w:t>
+            </w:r>
+            <w:r>
+              <w:t>if feedback from players on enemies/mc behaviour is positive, I will continue working on the 6</w:t>
+            </w:r>
+            <w:r>
+              <w:rPr>
+                <w:vertAlign w:val="superscript"/>
+              </w:rPr>
+              <w:t>th</w:t>
+            </w:r>
+            <w:r>
+              <w:t xml:space="preserve"> event </w:t>
+            </w:r>
+            <w:r>
+              <w:rPr>
+                <w:b/>
+              </w:rPr>
+              <w:t>-</w:t>
+            </w:r>
           </w:p>
         </w:tc>
       </w:tr>
@@ -2600,10 +2932,26 @@
           </w:tcPr>
           <w:p>
             <w:pPr>
-              <w:rPr>
-                <w:b/>
-              </w:rPr>
-            </w:pPr>
+              <w:jc w:val="center"/>
+              <w:rPr>
+                <w:b/>
+              </w:rPr>
+            </w:pPr>
+            <w:r>
+              <w:rPr>
+                <w:b/>
+              </w:rPr>
+              <w:t>-</w:t>
+            </w:r>
+            <w:r>
+              <w:t xml:space="preserve">if feedback from players on enemies/mc behaviour is positive, I will continue working on another 5 passives and 5 badges </w:t>
+            </w:r>
+            <w:r>
+              <w:rPr>
+                <w:b/>
+              </w:rPr>
+              <w:t>-</w:t>
+            </w:r>
           </w:p>
         </w:tc>
       </w:tr>
@@ -2644,6 +2992,33 @@
                 <w:b/>
               </w:rPr>
             </w:pPr>
+            <w:r>
+              <w:rPr>
+                <w:b/>
+              </w:rPr>
+              <w:t>-</w:t>
+            </w:r>
+            <w:r>
+              <w:t xml:space="preserve">if feedback from players on enemies/mc behaviour is positive, I will continue working on another enemy and will start working on the </w:t>
+            </w:r>
+            <w:r>
+              <w:t>3</w:t>
+            </w:r>
+            <w:r>
+              <w:rPr>
+                <w:vertAlign w:val="superscript"/>
+              </w:rPr>
+              <w:t>rd</w:t>
+            </w:r>
+            <w:r>
+              <w:t xml:space="preserve"> boss design, model, script and animations</w:t>
+            </w:r>
+            <w:r>
+              <w:rPr>
+                <w:b/>
+              </w:rPr>
+              <w:t>-</w:t>
+            </w:r>
           </w:p>
         </w:tc>
       </w:tr>
@@ -2680,10 +3055,14 @@
           </w:tcPr>
           <w:p>
             <w:pPr>
-              <w:rPr>
-                <w:b/>
-              </w:rPr>
-            </w:pPr>
+              <w:jc w:val="center"/>
+            </w:pPr>
+            <w:r>
+              <w:t>QA</w:t>
+            </w:r>
+            <w:r>
+              <w:t xml:space="preserve"> (playtesting and tweaking/improving)</w:t>
+            </w:r>
           </w:p>
         </w:tc>
       </w:tr>
@@ -2720,10 +3099,17 @@
           </w:tcPr>
           <w:p>
             <w:pPr>
-              <w:rPr>
-                <w:b/>
-              </w:rPr>
-            </w:pPr>
+              <w:jc w:val="center"/>
+              <w:rPr>
+                <w:b/>
+              </w:rPr>
+            </w:pPr>
+            <w:r>
+              <w:t>QA</w:t>
+            </w:r>
+            <w:r>
+              <w:t xml:space="preserve"> (playtesting and tweaking/improving)</w:t>
+            </w:r>
           </w:p>
         </w:tc>
       </w:tr>
@@ -2760,10 +3146,17 @@
           </w:tcPr>
           <w:p>
             <w:pPr>
-              <w:rPr>
-                <w:b/>
-              </w:rPr>
-            </w:pPr>
+              <w:jc w:val="center"/>
+              <w:rPr>
+                <w:b/>
+              </w:rPr>
+            </w:pPr>
+            <w:r>
+              <w:t>QA</w:t>
+            </w:r>
+            <w:r>
+              <w:t xml:space="preserve"> (playtesting and tweaking/improving)</w:t>
+            </w:r>
           </w:p>
         </w:tc>
       </w:tr>
@@ -2800,10 +3193,17 @@
           </w:tcPr>
           <w:p>
             <w:pPr>
-              <w:rPr>
-                <w:b/>
-              </w:rPr>
-            </w:pPr>
+              <w:jc w:val="center"/>
+              <w:rPr>
+                <w:b/>
+              </w:rPr>
+            </w:pPr>
+            <w:r>
+              <w:t>QA</w:t>
+            </w:r>
+            <w:r>
+              <w:t xml:space="preserve"> (playtesting and tweaking/improving)</w:t>
+            </w:r>
           </w:p>
         </w:tc>
       </w:tr>
@@ -2837,10 +3237,17 @@
           </w:tcPr>
           <w:p>
             <w:pPr>
-              <w:rPr>
-                <w:b/>
-              </w:rPr>
-            </w:pPr>
+              <w:jc w:val="center"/>
+              <w:rPr>
+                <w:b/>
+              </w:rPr>
+            </w:pPr>
+            <w:r>
+              <w:t>QA</w:t>
+            </w:r>
+            <w:r>
+              <w:t xml:space="preserve"> (playtesting and tweaking/improving)</w:t>
+            </w:r>
           </w:p>
         </w:tc>
       </w:tr>
@@ -2874,10 +3281,19 @@
           </w:tcPr>
           <w:p>
             <w:pPr>
-              <w:rPr>
-                <w:b/>
-              </w:rPr>
-            </w:pPr>
+              <w:jc w:val="center"/>
+              <w:rPr>
+                <w:b/>
+              </w:rPr>
+            </w:pPr>
+            <w:r>
+              <w:t>QA</w:t>
+            </w:r>
+            <w:r>
+              <w:t xml:space="preserve"> (playtesting and tweaking/improving)</w:t>
+            </w:r>
+            <w:bookmarkStart w:id="0" w:name="_GoBack"/>
+            <w:bookmarkEnd w:id="0"/>
           </w:p>
         </w:tc>
       </w:tr>
@@ -3032,7 +3448,6 @@
           <w:sz w:val="32"/>
           <w:szCs w:val="32"/>
         </w:rPr>
-        <w:lastRenderedPageBreak/>
         <w:t>Bibliography</w:t>
       </w:r>
     </w:p>
@@ -3075,8 +3490,12 @@
                 <w:b/>
               </w:rPr>
             </w:pPr>
-            <w:bookmarkStart w:id="0" w:name="_GoBack"/>
-            <w:bookmarkEnd w:id="0"/>
+            <w:r>
+              <w:rPr>
+                <w:b/>
+              </w:rPr>
+              <w:t>Will populate this with all the reading I did, most of which are not presented in the document but were used in order to better shape the whole game idea and feel.</w:t>
+            </w:r>
           </w:p>
         </w:tc>
         <w:tc>
@@ -3467,8 +3886,8 @@
       </w:pPr>
     </w:p>
     <w:sectPr>
-      <w:headerReference w:type="default" r:id="rId18"/>
-      <w:footerReference w:type="default" r:id="rId19"/>
+      <w:headerReference w:type="default" r:id="rId22"/>
+      <w:footerReference w:type="default" r:id="rId23"/>
       <w:pgSz w:w="11906" w:h="16838"/>
       <w:pgMar w:top="1440" w:right="1440" w:bottom="1440" w:left="1440" w:header="567" w:footer="57" w:gutter="0"/>
       <w:cols w:space="708"/>
@@ -3542,7 +3961,7 @@
         <w:noProof/>
         <w:color w:val="5B9BD5" w:themeColor="accent1"/>
       </w:rPr>
-      <w:t>4</w:t>
+      <w:t>6</w:t>
     </w:r>
     <w:r>
       <w:rPr>
@@ -4265,6 +4684,18 @@
     <w:uiPriority w:val="99"/>
     <w:rsid w:val="0011185C"/>
   </w:style>
+  <w:style w:type="character" w:styleId="FollowedHyperlink">
+    <w:name w:val="FollowedHyperlink"/>
+    <w:basedOn w:val="DefaultParagraphFont"/>
+    <w:uiPriority w:val="99"/>
+    <w:semiHidden/>
+    <w:unhideWhenUsed/>
+    <w:rsid w:val="00A84EC8"/>
+    <w:rPr>
+      <w:color w:val="954F72" w:themeColor="followedHyperlink"/>
+      <w:u w:val="single"/>
+    </w:rPr>
+  </w:style>
 </w:styles>
 </file>
 

</xml_diff>